<commit_message>
Index finished for now
</commit_message>
<xml_diff>
--- a/Validation Requirements.docx
+++ b/Validation Requirements.docx
@@ -1,9 +1,13 @@
 
 <file path=word/document.xml><?xml version="1.0" encoding="utf-8"?>
-<w:document xmlns:wpc="http://schemas.microsoft.com/office/word/2010/wordprocessingCanvas" xmlns:mo="http://schemas.microsoft.com/office/mac/office/2008/main" xmlns:mc="http://schemas.openxmlformats.org/markup-compatibility/2006" xmlns:mv="urn:schemas-microsoft-com:mac:vml" xmlns:o="urn:schemas-microsoft-com:office:office" xmlns:r="http://schemas.openxmlformats.org/officeDocument/2006/relationships" xmlns:m="http://schemas.openxmlformats.org/officeDocument/2006/math" xmlns:v="urn:schemas-microsoft-com:vml" xmlns:wp14="http://schemas.microsoft.com/office/word/2010/wordprocessingDrawing" xmlns:wp="http://schemas.openxmlformats.org/drawingml/2006/wordprocessingDrawing" xmlns:w10="urn:schemas-microsoft-com:office:word" xmlns:w="http://schemas.openxmlformats.org/wordprocessingml/2006/main" xmlns:w14="http://schemas.microsoft.com/office/word/2010/wordml" xmlns:w15="http://schemas.microsoft.com/office/word/2012/wordml" xmlns:wpg="http://schemas.microsoft.com/office/word/2010/wordprocessingGroup" xmlns:wpi="http://schemas.microsoft.com/office/word/2010/wordprocessingInk" xmlns:wne="http://schemas.microsoft.com/office/word/2006/wordml" xmlns:wps="http://schemas.microsoft.com/office/word/2010/wordprocessingShape" mc:Ignorable="w14 w15 wp14">
+<w:document xmlns:wpc="http://schemas.microsoft.com/office/word/2010/wordprocessingCanvas" xmlns:cx="http://schemas.microsoft.com/office/drawing/2014/chartex" xmlns:cx1="http://schemas.microsoft.com/office/drawing/2015/9/8/chartex" xmlns:cx2="http://schemas.microsoft.com/office/drawing/2015/10/21/chartex" xmlns:cx3="http://schemas.microsoft.com/office/drawing/2016/5/9/chartex" xmlns:cx4="http://schemas.microsoft.com/office/drawing/2016/5/10/chartex" xmlns:cx5="http://schemas.microsoft.com/office/drawing/2016/5/11/chartex" xmlns:mc="http://schemas.openxmlformats.org/markup-compatibility/2006" xmlns:o="urn:schemas-microsoft-com:office:office" xmlns:r="http://schemas.openxmlformats.org/officeDocument/2006/relationships" xmlns:m="http://schemas.openxmlformats.org/officeDocument/2006/math" xmlns:v="urn:schemas-microsoft-com:vml" xmlns:wp14="http://schemas.microsoft.com/office/word/2010/wordprocessingDrawing" xmlns:wp="http://schemas.openxmlformats.org/drawingml/2006/wordprocessingDrawing" xmlns:w10="urn:schemas-microsoft-com:office:word" xmlns:w="http://schemas.openxmlformats.org/wordprocessingml/2006/main" xmlns:w14="http://schemas.microsoft.com/office/word/2010/wordml" xmlns:w15="http://schemas.microsoft.com/office/word/2012/wordml" xmlns:w16se="http://schemas.microsoft.com/office/word/2015/wordml/symex" xmlns:wpg="http://schemas.microsoft.com/office/word/2010/wordprocessingGroup" xmlns:wpi="http://schemas.microsoft.com/office/word/2010/wordprocessingInk" xmlns:wne="http://schemas.microsoft.com/office/word/2006/wordml" xmlns:wps="http://schemas.microsoft.com/office/word/2010/wordprocessingShape" mc:Ignorable="w14 w15 w16se wp14">
   <w:body>
     <w:sdt>
       <w:sdtPr>
+        <w:rPr>
+          <w:rFonts w:eastAsiaTheme="minorHAnsi"/>
+          <w:lang w:val="en-CA" w:eastAsia="en-US"/>
+        </w:rPr>
         <w:id w:val="956366150"/>
         <w:docPartObj>
           <w:docPartGallery w:val="Cover Pages"/>
@@ -12,9 +16,7 @@
       </w:sdtPr>
       <w:sdtEndPr>
         <w:rPr>
-          <w:rFonts w:eastAsiaTheme="minorHAnsi"/>
           <w:b/>
-          <w:lang w:val="en-CA" w:eastAsia="en-US"/>
         </w:rPr>
       </w:sdtEndPr>
       <w:sdtContent>
@@ -25,7 +27,7 @@
           <w:r>
             <w:rPr>
               <w:noProof/>
-              <w:lang w:eastAsia="en-US"/>
+              <w:lang w:val="en-CA" w:eastAsia="en-CA"/>
             </w:rPr>
             <mc:AlternateContent>
               <mc:Choice Requires="wpg">
@@ -156,6 +158,7 @@
                                       <w:calendar w:val="gregorian"/>
                                     </w:date>
                                   </w:sdtPr>
+                                  <w:sdtEndPr/>
                                   <w:sdtContent>
                                     <w:p>
                                       <w:pPr>
@@ -3432,7 +3435,7 @@
                   </wp:anchor>
                 </w:drawing>
               </mc:Choice>
-              <mc:Fallback>
+              <mc:Fallback xmlns:mo="http://schemas.microsoft.com/office/mac/office/2008/main" xmlns:mv="urn:schemas-microsoft-com:mac:vml">
                 <w:pict>
                   <v:group w14:anchorId="399A03E6" id="Group 2" o:spid="_x0000_s1026" style="position:absolute;margin-left:0;margin-top:0;width:172.8pt;height:718.55pt;z-index:-251657216;mso-width-percent:330;mso-height-percent:950;mso-left-percent:40;mso-position-horizontal-relative:page;mso-position-vertical:center;mso-position-vertical-relative:page;mso-width-percent:330;mso-height-percent:950;mso-left-percent:40" coordsize="2194560,9125712" o:gfxdata="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">
                     <v:rect id="Rectangle 3" o:spid="_x0000_s1027" style="position:absolute;width:194535;height:9125712;visibility:visible;mso-wrap-style:square;v-text-anchor:middle" o:gfxdata="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" fillcolor="#44546a [3215]" stroked="f" strokeweight="1pt"/>
@@ -3601,7 +3604,7 @@
           <w:r>
             <w:rPr>
               <w:noProof/>
-              <w:lang w:eastAsia="en-US"/>
+              <w:lang w:val="en-CA" w:eastAsia="en-CA"/>
             </w:rPr>
             <mc:AlternateContent>
               <mc:Choice Requires="wps">
@@ -3694,6 +3697,7 @@
                                     <w:dataBinding w:prefixMappings="xmlns:ns0='http://purl.org/dc/elements/1.1/' xmlns:ns1='http://schemas.openxmlformats.org/package/2006/metadata/core-properties' " w:xpath="/ns1:coreProperties[1]/ns0:title[1]" w:storeItemID="{6C3C8BC8-F283-45AE-878A-BAB7291924A1}"/>
                                     <w:text/>
                                   </w:sdtPr>
+                                  <w:sdtEndPr/>
                                   <w:sdtContent>
                                     <w:r>
                                       <w:rPr>
@@ -3729,6 +3733,7 @@
                                     <w:dataBinding w:prefixMappings="xmlns:ns0='http://purl.org/dc/elements/1.1/' xmlns:ns1='http://schemas.openxmlformats.org/package/2006/metadata/core-properties' " w:xpath="/ns1:coreProperties[1]/ns0:subject[1]" w:storeItemID="{6C3C8BC8-F283-45AE-878A-BAB7291924A1}"/>
                                     <w:text/>
                                   </w:sdtPr>
+                                  <w:sdtEndPr/>
                                   <w:sdtContent>
                                     <w:r>
                                       <w:rPr>
@@ -3761,7 +3766,7 @@
                   </wp:anchor>
                 </w:drawing>
               </mc:Choice>
-              <mc:Fallback>
+              <mc:Fallback xmlns:mo="http://schemas.microsoft.com/office/mac/office/2008/main" xmlns:mv="urn:schemas-microsoft-com:mac:vml">
                 <w:pict>
                   <v:shapetype w14:anchorId="31B7E972" id="_x0000_t202" coordsize="21600,21600" o:spt="202" path="m0,0l0,21600,21600,21600,21600,0xe">
                     <v:stroke joinstyle="miter"/>
@@ -3858,6 +3863,7 @@
           <w:r>
             <w:rPr>
               <w:noProof/>
+              <w:lang w:eastAsia="en-CA"/>
             </w:rPr>
             <mc:AlternateContent>
               <mc:Choice Requires="wps">
@@ -4029,7 +4035,7 @@
                   </wp:anchor>
                 </w:drawing>
               </mc:Choice>
-              <mc:Fallback>
+              <mc:Fallback xmlns:mo="http://schemas.microsoft.com/office/mac/office/2008/main" xmlns:mv="urn:schemas-microsoft-com:mac:vml">
                 <w:pict>
                   <v:shape w14:anchorId="28AFE7D2" id="Text Box 32" o:spid="_x0000_s1056" type="#_x0000_t202" style="position:absolute;margin-left:261.15pt;margin-top:225.6pt;width:109.55pt;height:79.85pt;z-index:251661312;visibility:visible;mso-wrap-style:square;mso-width-percent:0;mso-height-percent:0;mso-wrap-distance-left:9pt;mso-wrap-distance-top:0;mso-wrap-distance-right:9pt;mso-wrap-distance-bottom:0;mso-position-horizontal:absolute;mso-position-horizontal-relative:page;mso-position-vertical:absolute;mso-position-vertical-relative:page;mso-width-percent:0;mso-height-percent:0;mso-width-relative:page;mso-height-relative:margin;v-text-anchor:bottom" o:gfxdata="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" filled="f" stroked="f" strokeweight=".5pt">
                     <v:textbox style="mso-fit-shape-to-text:t" inset="0,0,0,0">
@@ -4975,6 +4981,35 @@
         <w:t>Test Form</w:t>
       </w:r>
     </w:p>
+    <w:p>
+      <w:r>
+        <w:t xml:space="preserve">We had 3 classmates </w:t>
+      </w:r>
+      <w:r>
+        <w:t>use</w:t>
+      </w:r>
+      <w:r>
+        <w:t xml:space="preserve"> our forms. The responses were similar throughout.</w:t>
+      </w:r>
+      <w:r>
+        <w:t xml:space="preserve"> They</w:t>
+      </w:r>
+      <w:r>
+        <w:t xml:space="preserve"> were all </w:t>
+      </w:r>
+      <w:r>
+        <w:t>understanding</w:t>
+      </w:r>
+      <w:r>
+        <w:t xml:space="preserve"> </w:t>
+      </w:r>
+      <w:r>
+        <w:t>of</w:t>
+      </w:r>
+      <w:r>
+        <w:t xml:space="preserve"> the regular expression demands. One person suggested we add a character limit to the username, so we can appropriately fit the username onto certain web pages.</w:t>
+      </w:r>
+    </w:p>
     <w:tbl>
       <w:tblPr>
         <w:tblStyle w:val="TableGrid"/>
@@ -5010,6 +5045,9 @@
               </w:rPr>
               <w:t xml:space="preserve">FORM ON PAGE: </w:t>
             </w:r>
+            <w:r>
+              <w:t>signup.html</w:t>
+            </w:r>
           </w:p>
         </w:tc>
       </w:tr>
@@ -5104,90 +5142,9 @@
             <w:tcW w:w="3116" w:type="dxa"/>
             <w:gridSpan w:val="2"/>
           </w:tcPr>
-          <w:p/>
-        </w:tc>
-        <w:tc>
-          <w:tcPr>
-            <w:tcW w:w="3117" w:type="dxa"/>
-          </w:tcPr>
-          <w:p/>
-        </w:tc>
-        <w:tc>
-          <w:tcPr>
-            <w:tcW w:w="3117" w:type="dxa"/>
-          </w:tcPr>
-          <w:p/>
-        </w:tc>
-      </w:tr>
-      <w:tr>
-        <w:tblPrEx>
-          <w:tblLook w:val="04A0" w:firstRow="1" w:lastRow="0" w:firstColumn="1" w:lastColumn="0" w:noHBand="0" w:noVBand="1"/>
-        </w:tblPrEx>
-        <w:tc>
-          <w:tcPr>
-            <w:tcW w:w="3116" w:type="dxa"/>
-            <w:gridSpan w:val="2"/>
-          </w:tcPr>
-          <w:p/>
-        </w:tc>
-        <w:tc>
-          <w:tcPr>
-            <w:tcW w:w="3117" w:type="dxa"/>
-          </w:tcPr>
-          <w:p/>
-        </w:tc>
-        <w:tc>
-          <w:tcPr>
-            <w:tcW w:w="3117" w:type="dxa"/>
-          </w:tcPr>
-          <w:p/>
-        </w:tc>
-      </w:tr>
-      <w:tr>
-        <w:tblPrEx>
-          <w:tblLook w:val="04A0" w:firstRow="1" w:lastRow="0" w:firstColumn="1" w:lastColumn="0" w:noHBand="0" w:noVBand="1"/>
-        </w:tblPrEx>
-        <w:tc>
-          <w:tcPr>
-            <w:tcW w:w="9350" w:type="dxa"/>
-            <w:gridSpan w:val="4"/>
-          </w:tcPr>
           <w:p>
-            <w:pPr>
-              <w:jc w:val="center"/>
-              <w:rPr>
-                <w:b/>
-              </w:rPr>
-            </w:pPr>
-            <w:r>
-              <w:rPr>
-                <w:b/>
-              </w:rPr>
-              <w:t>FORM LEVEL TESTING</w:t>
-            </w:r>
-          </w:p>
-        </w:tc>
-      </w:tr>
-      <w:tr>
-        <w:tblPrEx>
-          <w:tblLook w:val="04A0" w:firstRow="1" w:lastRow="0" w:firstColumn="1" w:lastColumn="0" w:noHBand="0" w:noVBand="1"/>
-        </w:tblPrEx>
-        <w:tc>
-          <w:tcPr>
-            <w:tcW w:w="3116" w:type="dxa"/>
-            <w:gridSpan w:val="2"/>
-          </w:tcPr>
-          <w:p>
-            <w:pPr>
-              <w:rPr>
-                <w:b/>
-              </w:rPr>
-            </w:pPr>
-            <w:r>
-              <w:rPr>
-                <w:b/>
-              </w:rPr>
-              <w:t>Form Flow</w:t>
+            <w:r>
+              <w:t>inputUser</w:t>
             </w:r>
           </w:p>
         </w:tc>
@@ -5196,16 +5153,8 @@
             <w:tcW w:w="3117" w:type="dxa"/>
           </w:tcPr>
           <w:p>
-            <w:pPr>
-              <w:rPr>
-                <w:b/>
-              </w:rPr>
-            </w:pPr>
-            <w:r>
-              <w:rPr>
-                <w:b/>
-              </w:rPr>
-              <w:t>Problem</w:t>
+            <w:r>
+              <w:t>No limit to characters entered</w:t>
             </w:r>
           </w:p>
         </w:tc>
@@ -5214,59 +5163,12 @@
             <w:tcW w:w="3117" w:type="dxa"/>
           </w:tcPr>
           <w:p>
-            <w:pPr>
-              <w:rPr>
-                <w:b/>
-              </w:rPr>
-            </w:pPr>
-            <w:r>
-              <w:rPr>
-                <w:b/>
-              </w:rPr>
-              <w:t>Improvements</w:t>
-            </w:r>
-          </w:p>
-        </w:tc>
-      </w:tr>
-      <w:tr>
-        <w:tblPrEx>
-          <w:tblLook w:val="04A0" w:firstRow="1" w:lastRow="0" w:firstColumn="1" w:lastColumn="0" w:noHBand="0" w:noVBand="1"/>
-        </w:tblPrEx>
-        <w:tc>
-          <w:tcPr>
-            <w:tcW w:w="3116" w:type="dxa"/>
-            <w:gridSpan w:val="2"/>
-          </w:tcPr>
-          <w:p>
-            <w:pPr>
-              <w:rPr>
-                <w:b/>
-              </w:rPr>
-            </w:pPr>
-          </w:p>
-        </w:tc>
-        <w:tc>
-          <w:tcPr>
-            <w:tcW w:w="3117" w:type="dxa"/>
-          </w:tcPr>
-          <w:p>
-            <w:pPr>
-              <w:rPr>
-                <w:b/>
-              </w:rPr>
-            </w:pPr>
-          </w:p>
-        </w:tc>
-        <w:tc>
-          <w:tcPr>
-            <w:tcW w:w="3117" w:type="dxa"/>
-          </w:tcPr>
-          <w:p>
-            <w:pPr>
-              <w:rPr>
-                <w:b/>
-              </w:rPr>
-            </w:pPr>
+            <w:r>
+              <w:t>Added a character limit</w:t>
+            </w:r>
+            <w:r>
+              <w:t xml:space="preserve"> of 16</w:t>
+            </w:r>
           </w:p>
         </w:tc>
       </w:tr>
@@ -5282,8 +5184,50 @@
         <w:rPr>
           <w:b/>
         </w:rPr>
-        <w:t>Javascript widget</w:t>
+        <w:t>Java</w:t>
       </w:r>
+      <w:r>
+        <w:rPr>
+          <w:b/>
+        </w:rPr>
+        <w:t>S</w:t>
+      </w:r>
+      <w:r>
+        <w:rPr>
+          <w:b/>
+        </w:rPr>
+        <w:t>cript widget</w:t>
+      </w:r>
+    </w:p>
+    <w:p>
+      <w:pPr>
+        <w:spacing w:after="0"/>
+      </w:pPr>
+      <w:r>
+        <w:t>We added a tooltip the username input on signup.html</w:t>
+      </w:r>
+    </w:p>
+    <w:p>
+      <w:pPr>
+        <w:spacing w:after="0"/>
+      </w:pPr>
+      <w:r>
+        <w:t xml:space="preserve">It will let people know the requirements before they </w:t>
+      </w:r>
+      <w:r>
+        <w:t>may get</w:t>
+      </w:r>
+      <w:r>
+        <w:t xml:space="preserve"> an error, which will lower frustration.</w:t>
+      </w:r>
+      <w:r>
+        <w:t xml:space="preserve"> </w:t>
+      </w:r>
+    </w:p>
+    <w:p>
+      <w:pPr>
+        <w:spacing w:after="0"/>
+      </w:pPr>
     </w:p>
     <w:p>
       <w:pPr>
@@ -5296,6 +5240,17 @@
           <w:b/>
         </w:rPr>
         <w:t>Testing with JavaScript disabled</w:t>
+      </w:r>
+    </w:p>
+    <w:p>
+      <w:r>
+        <w:t>Form submission works normally without JavaScript. The tooltip styling does not. The native HTML tooltip shows up which is hard to read and has a longer delay</w:t>
+      </w:r>
+      <w:r>
+        <w:t xml:space="preserve"> to popup</w:t>
+      </w:r>
+      <w:r>
+        <w:t xml:space="preserve"> than with jQuery.</w:t>
       </w:r>
     </w:p>
     <w:p>
@@ -5313,14 +5268,93 @@
     </w:p>
     <w:p>
       <w:r>
-        <w:t>“statement to report on success and problems faced with publishing/testing”</w:t>
+        <w:t xml:space="preserve">We found it difficult to assess our time.  There were things that you only realize during development, that they must be implemented or changed. For example, after we finished the website, we realized last </w:t>
+      </w:r>
+      <w:r>
+        <w:lastRenderedPageBreak/>
+        <w:t xml:space="preserve">minute that the home page does not at all tell the user that the website is about recipes. </w:t>
+      </w:r>
+      <w:r>
+        <w:t>We plan to change this by the next milestone. We are thinking about a full span carousel.</w:t>
       </w:r>
     </w:p>
     <w:p>
+      <w:r>
+        <w:t>We also ended up changing the layout of the recipe page, and continent pages as we were not happy with how they appeared when finished</w:t>
+      </w:r>
+    </w:p>
+    <w:p>
+      <w:r>
+        <w:t xml:space="preserve">Things like this made it difficult </w:t>
+      </w:r>
+      <w:r>
+        <w:t>to add onto our already tight schedules.</w:t>
+      </w:r>
+    </w:p>
+    <w:p>
+      <w:r>
+        <w:t>However, in the end we</w:t>
+      </w:r>
+      <w:r>
+        <w:t xml:space="preserve"> are </w:t>
+      </w:r>
+      <w:r>
+        <w:t>still all satisfied with how has turned out</w:t>
+      </w:r>
       <w:bookmarkStart w:id="0" w:name="_GoBack"/>
       <w:bookmarkEnd w:id="0"/>
+      <w:r>
+        <w:t>.</w:t>
+      </w:r>
     </w:p>
-    <w:p/>
+    <w:p>
+      <w:pPr>
+        <w:rPr>
+          <w:b/>
+        </w:rPr>
+      </w:pPr>
+      <w:r>
+        <w:rPr>
+          <w:b/>
+        </w:rPr>
+        <w:t>Changes from previous milestones</w:t>
+      </w:r>
+    </w:p>
+    <w:p>
+      <w:pPr>
+        <w:spacing w:after="0"/>
+      </w:pPr>
+      <w:r>
+        <w:t>Homepage layout</w:t>
+      </w:r>
+      <w:r>
+        <w:t>.</w:t>
+      </w:r>
+    </w:p>
+    <w:p>
+      <w:pPr>
+        <w:spacing w:after="0"/>
+      </w:pPr>
+      <w:r>
+        <w:t>Continent page layout as discussed with Dr. Yu.</w:t>
+      </w:r>
+    </w:p>
+    <w:p>
+      <w:pPr>
+        <w:spacing w:after="0"/>
+      </w:pPr>
+      <w:r>
+        <w:t>Recipe page layout.</w:t>
+      </w:r>
+    </w:p>
+    <w:p>
+      <w:pPr>
+        <w:spacing w:after="0"/>
+      </w:pPr>
+      <w:r>
+        <w:t>Added 2 recipes to each continent so we could display 5.</w:t>
+      </w:r>
+    </w:p>
     <w:p/>
     <w:p/>
     <w:p/>
@@ -5336,7 +5370,7 @@
 </file>
 
 <file path=word/styles.xml><?xml version="1.0" encoding="utf-8"?>
-<w:styles xmlns:mc="http://schemas.openxmlformats.org/markup-compatibility/2006" xmlns:r="http://schemas.openxmlformats.org/officeDocument/2006/relationships" xmlns:w="http://schemas.openxmlformats.org/wordprocessingml/2006/main" xmlns:w14="http://schemas.microsoft.com/office/word/2010/wordml" xmlns:w15="http://schemas.microsoft.com/office/word/2012/wordml" mc:Ignorable="w14 w15">
+<w:styles xmlns:mc="http://schemas.openxmlformats.org/markup-compatibility/2006" xmlns:r="http://schemas.openxmlformats.org/officeDocument/2006/relationships" xmlns:w="http://schemas.openxmlformats.org/wordprocessingml/2006/main" xmlns:w14="http://schemas.microsoft.com/office/word/2010/wordml" xmlns:w15="http://schemas.microsoft.com/office/word/2012/wordml" xmlns:w16se="http://schemas.microsoft.com/office/word/2015/wordml/symex" mc:Ignorable="w14 w15 w16se">
   <w:docDefaults>
     <w:rPrDefault>
       <w:rPr>
@@ -5352,7 +5386,7 @@
       </w:pPr>
     </w:pPrDefault>
   </w:docDefaults>
-  <w:latentStyles w:defLockedState="0" w:defUIPriority="99" w:defSemiHidden="0" w:defUnhideWhenUsed="0" w:defQFormat="0" w:count="382">
+  <w:latentStyles w:defLockedState="0" w:defUIPriority="99" w:defSemiHidden="0" w:defUnhideWhenUsed="0" w:defQFormat="0" w:count="374">
     <w:lsdException w:name="Normal" w:uiPriority="0" w:qFormat="1"/>
     <w:lsdException w:name="heading 1" w:uiPriority="9" w:qFormat="1"/>
     <w:lsdException w:name="heading 2" w:semiHidden="1" w:uiPriority="9" w:unhideWhenUsed="1" w:qFormat="1"/>
@@ -5767,7 +5801,6 @@
       <w:spacing w:after="0" w:line="240" w:lineRule="auto"/>
     </w:pPr>
     <w:tblPr>
-      <w:tblInd w:w="0" w:type="dxa"/>
       <w:tblBorders>
         <w:top w:val="single" w:sz="4" w:space="0" w:color="auto"/>
         <w:left w:val="single" w:sz="4" w:space="0" w:color="auto"/>
@@ -5776,12 +5809,6 @@
         <w:insideH w:val="single" w:sz="4" w:space="0" w:color="auto"/>
         <w:insideV w:val="single" w:sz="4" w:space="0" w:color="auto"/>
       </w:tblBorders>
-      <w:tblCellMar>
-        <w:top w:w="0" w:type="dxa"/>
-        <w:left w:w="108" w:type="dxa"/>
-        <w:bottom w:w="0" w:type="dxa"/>
-        <w:right w:w="108" w:type="dxa"/>
-      </w:tblCellMar>
     </w:tblPr>
   </w:style>
   <w:style w:type="paragraph" w:styleId="NoSpacing">

</xml_diff>